<commit_message>
Fixed PR-0035 svm and related files
</commit_message>
<xml_diff>
--- a/validation/SO-EPD-ICU-PR-0035.docx
+++ b/validation/SO-EPD-ICU-PR-0035.docx
@@ -4113,7 +4113,7 @@
       </w:pPr>
       <w:r>
         <w:tab/>
-        <w:t>Receive TM 1.1, Test connection report 17.2 and TM 1.7</w:t>
+        <w:t>Receive TM 1.1, Test connection report (17.2) and TM 1.7</w:t>
       </w:r>
     </w:p>
     <w:p>
@@ -4245,7 +4245,7 @@
       </w:pPr>
       <w:r>
         <w:tab/>
-        <w:t>Receive Test connection report 17.2 and TM 1.7 seqCtrl 2</w:t>
+        <w:t>Receive Test connection report (17.2) and TM 1.7 seqCtrl 2</w:t>
       </w:r>
     </w:p>
     <w:p>
@@ -4275,7 +4275,7 @@
       </w:pPr>
       <w:r>
         <w:tab/>
-        <w:t>Receive Test connection report 17.2</w:t>
+        <w:t>Receive Test connection report (17.2)</w:t>
       </w:r>
     </w:p>
     <w:p>
@@ -5121,7 +5121,7 @@
       </w:pPr>
       <w:r>
         <w:tab/>
-        <w:t>Receive Test connection report 17.2 and TM 1.7 seqCtrl 2</w:t>
+        <w:t>Receive Test connection report (17.2) and TM 1.7 seqCtrl 2</w:t>
       </w:r>
     </w:p>
     <w:p>
@@ -5151,7 +5151,7 @@
       </w:pPr>
       <w:r>
         <w:tab/>
-        <w:t>Receive Test connection report 17.2</w:t>
+        <w:t>Receive Test connection report (17.2)</w:t>
       </w:r>
     </w:p>
     <w:p>
@@ -5997,7 +5997,7 @@
       </w:pPr>
       <w:r>
         <w:tab/>
-        <w:t>Receive Test connection report 17.2 and TM 1.7 seqCtrl 2</w:t>
+        <w:t>Receive Test connection report (17.2) and TM 1.7 seqCtrl 2</w:t>
       </w:r>
     </w:p>
     <w:p>
@@ -6027,7 +6027,7 @@
       </w:pPr>
       <w:r>
         <w:tab/>
-        <w:t>Receive Test connection report 17.2</w:t>
+        <w:t>Receive Test connection report (17.2)</w:t>
       </w:r>
     </w:p>
     <w:p>
@@ -6873,7 +6873,7 @@
       </w:pPr>
       <w:r>
         <w:tab/>
-        <w:t>Receive Test connection report 17.2 and TM 1.7 seqCtrl 2</w:t>
+        <w:t>Receive Test connection report (17.2) and TM 1.7 seqCtrl 2</w:t>
       </w:r>
     </w:p>
     <w:p>
@@ -6903,7 +6903,7 @@
       </w:pPr>
       <w:r>
         <w:tab/>
-        <w:t>Receive Test connection report 17.2</w:t>
+        <w:t>Receive Test connection report (17.2)</w:t>
       </w:r>
     </w:p>
     <w:p>

</xml_diff>

<commit_message>
Fixed transformation names, added SVS2VDCDOC transformation
</commit_message>
<xml_diff>
--- a/validation/SO-EPD-ICU-PR-0035.docx
+++ b/validation/SO-EPD-ICU-PR-0035.docx
@@ -7192,7 +7192,7 @@
               <w:rPr>
                 <w:b/>
               </w:rPr>
-              <w:t>SRS Item</w:t>
+              <w:t>SVS Test Case</w:t>
             </w:r>
           </w:p>
         </w:tc>
@@ -7205,7 +7205,7 @@
               <w:rPr>
                 <w:b/>
               </w:rPr>
-              <w:t>SSS document</w:t>
+              <w:t>SRS document</w:t>
             </w:r>
           </w:p>
         </w:tc>
@@ -7218,7 +7218,7 @@
               <w:rPr>
                 <w:b/>
               </w:rPr>
-              <w:t>SSS Item</w:t>
+              <w:t>SRS Item</w:t>
             </w:r>
           </w:p>
         </w:tc>
@@ -9079,7 +9079,7 @@
               <w:rPr>
                 <w:b/>
               </w:rPr>
-              <w:t>SSS Item</w:t>
+              <w:t>SRS Item</w:t>
             </w:r>
           </w:p>
         </w:tc>
@@ -9092,7 +9092,7 @@
               <w:rPr>
                 <w:b/>
               </w:rPr>
-              <w:t>SSS document</w:t>
+              <w:t>SRS document</w:t>
             </w:r>
           </w:p>
         </w:tc>
@@ -9105,7 +9105,7 @@
               <w:rPr>
                 <w:b/>
               </w:rPr>
-              <w:t>SRS Item</w:t>
+              <w:t>SVS Test Case</w:t>
             </w:r>
           </w:p>
         </w:tc>
@@ -10786,7 +10786,7 @@
               <w:rPr>
                 <w:b/>
               </w:rPr>
-              <w:t>SSS Item</w:t>
+              <w:t>SRS Item</w:t>
             </w:r>
           </w:p>
         </w:tc>
@@ -10798,7 +10798,7 @@
               <w:rPr>
                 <w:b/>
               </w:rPr>
-              <w:t>SSS document</w:t>
+              <w:t>SRS document</w:t>
             </w:r>
           </w:p>
         </w:tc>

</xml_diff>

<commit_message>
Updated SVS iwth TestSetup and transformations
</commit_message>
<xml_diff>
--- a/validation/SO-EPD-ICU-PR-0035.docx
+++ b/validation/SO-EPD-ICU-PR-0035.docx
@@ -1164,6 +1164,14 @@
         <w:pStyle w:val="Heading2"/>
       </w:pPr>
       <w:r>
+        <w:t>Testing Specification Design</w:t>
+      </w:r>
+    </w:p>
+    <w:p>
+      <w:pPr>
+        <w:pStyle w:val="Heading3"/>
+      </w:pPr>
+      <w:r>
         <w:t>Interfaces</w:t>
       </w:r>
     </w:p>
@@ -1281,7 +1289,7 @@
     </w:p>
     <w:p>
       <w:pPr>
-        <w:pStyle w:val="Heading2"/>
+        <w:pStyle w:val="Heading3"/>
       </w:pPr>
       <w:r>
         <w:t>Packet Configurations</w:t>
@@ -1354,7 +1362,7 @@
     </w:p>
     <w:p>
       <w:pPr>
-        <w:pStyle w:val="Heading2"/>
+        <w:pStyle w:val="Heading3"/>
       </w:pPr>
       <w:r>
         <w:t>Actions</w:t>
@@ -1426,7 +1434,7 @@
     </w:p>
     <w:p>
       <w:pPr>
-        <w:pStyle w:val="Heading2"/>
+        <w:pStyle w:val="Heading3"/>
       </w:pPr>
       <w:r>
         <w:t>Scenarios</w:t>
@@ -1434,7 +1442,7 @@
     </w:p>
     <w:p>
       <w:pPr>
-        <w:pStyle w:val="Heading3"/>
+        <w:pStyle w:val="Heading4"/>
       </w:pPr>
       <w:r>
         <w:t>Scenario 1</w:t>
@@ -1825,7 +1833,7 @@
     </w:p>
     <w:p>
       <w:pPr>
-        <w:pStyle w:val="Heading3"/>
+        <w:pStyle w:val="Heading4"/>
       </w:pPr>
       <w:r>
         <w:t>Scenario 2</w:t>
@@ -2042,7 +2050,7 @@
     </w:p>
     <w:p>
       <w:pPr>
-        <w:pStyle w:val="Heading3"/>
+        <w:pStyle w:val="Heading4"/>
       </w:pPr>
       <w:r>
         <w:t>Scenario 3</w:t>
@@ -2154,7 +2162,7 @@
     </w:p>
     <w:p>
       <w:pPr>
-        <w:pStyle w:val="Heading3"/>
+        <w:pStyle w:val="Heading4"/>
       </w:pPr>
       <w:r>
         <w:t>Scenario 4</w:t>
@@ -2407,7 +2415,7 @@
     </w:p>
     <w:p>
       <w:pPr>
-        <w:pStyle w:val="Heading3"/>
+        <w:pStyle w:val="Heading4"/>
       </w:pPr>
       <w:r>
         <w:t>Scenario 5</w:t>

</xml_diff>